<commit_message>
fichier cahier des charges modifier et cration d'un pdf pour le rendu, suppression d'un fichier temporaire
</commit_message>
<xml_diff>
--- a/U-Projet/Cahier_des_charges_u-project.docx
+++ b/U-Projet/Cahier_des_charges_u-project.docx
@@ -131,7 +131,7 @@
           </mc:Choice>
           <mc:Fallback>
             <w:pict>
-              <v:group w14:anchorId="70B28B52" id="Group 4905" o:spid="_x0000_s1026" style="width:445pt;height:1pt;mso-position-horizontal-relative:char;mso-position-vertical-relative:line" coordsize="56515,127" o:gfxdata="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">
+              <v:group w14:anchorId="53D30175" id="Group 4905" o:spid="_x0000_s1026" style="width:445pt;height:1pt;mso-position-horizontal-relative:char;mso-position-vertical-relative:line" coordsize="56515,127" o:gfxdata="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">
                 <v:shape id="Shape 79" o:spid="_x0000_s1027" style="position:absolute;width:56515;height:0;visibility:visible;mso-wrap-style:square;v-text-anchor:top" coordsize="5651500,0" o:gfxdata="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" path="m,l5651500,e" filled="f" strokecolor="#888" strokeweight="1pt">
                   <v:stroke miterlimit="83231f" joinstyle="miter"/>
                   <v:path arrowok="t" textboxrect="0,0,5651500,0"/>
@@ -184,8 +184,13 @@
         <w:t>:</w:t>
       </w:r>
       <w:r>
-        <w:t xml:space="preserve"> Denis Jarvils</w:t>
-      </w:r>
+        <w:t xml:space="preserve"> Denis </w:t>
+      </w:r>
+      <w:proofErr w:type="spellStart"/>
+      <w:r>
+        <w:t>Jarvils</w:t>
+      </w:r>
+      <w:proofErr w:type="spellEnd"/>
     </w:p>
     <w:p>
       <w:pPr>
@@ -436,8 +441,16 @@
         <w:rPr>
           <w:sz w:val="24"/>
         </w:rPr>
-        <w:t>Gestion du back-end</w:t>
-      </w:r>
+        <w:t xml:space="preserve">Gestion du </w:t>
+      </w:r>
+      <w:proofErr w:type="spellStart"/>
+      <w:r>
+        <w:rPr>
+          <w:sz w:val="24"/>
+        </w:rPr>
+        <w:t>back-end</w:t>
+      </w:r>
+      <w:proofErr w:type="spellEnd"/>
     </w:p>
     <w:p>
       <w:pPr>
@@ -738,7 +751,23 @@
         <w:ind w:left="370" w:hanging="10"/>
       </w:pPr>
       <w:r>
-        <w:t>U-Project travaille donc en grande partie sur l’infrastructure systèmes et réseaux.La motivation, l’engagement, l’envie d’apprendre et la notion de challenge et d’investissement sont autant de critères essentiels sur lesquels se basent les deux dirigeants au moment de recruter de nouveaux talents. Là encore, le parti pris de l’entreprise est fort : les deux dirigeants misent sur des recrutements de qualité plus que sur la quantité. Plusieurs projets sontà venir, avec à la clé, de nouveaux collaborateurs.</w:t>
+        <w:t xml:space="preserve">U-Project travaille donc en grande partie sur l’infrastructure systèmes et </w:t>
+      </w:r>
+      <w:proofErr w:type="spellStart"/>
+      <w:r>
+        <w:t>réseaux.La</w:t>
+      </w:r>
+      <w:proofErr w:type="spellEnd"/>
+      <w:r>
+        <w:t xml:space="preserve"> motivation, l’engagement, l’envie d’apprendre et la notion de challenge et d’investissement sont autant de critères essentiels sur lesquels se basent les deux dirigeants au moment de recruter de nouveaux talents. Là encore, le parti pris de l’entreprise est fort : les deux dirigeants misent sur des recrutements de qualité plus que sur la quantité. Plusieurs projets </w:t>
+      </w:r>
+      <w:proofErr w:type="spellStart"/>
+      <w:r>
+        <w:t>sontà</w:t>
+      </w:r>
+      <w:proofErr w:type="spellEnd"/>
+      <w:r>
+        <w:t xml:space="preserve"> venir, avec à la clé, de nouveaux collaborateurs.</w:t>
       </w:r>
     </w:p>
     <w:p>
@@ -756,7 +785,15 @@
         <w:ind w:left="370" w:hanging="10"/>
       </w:pPr>
       <w:r>
-        <w:t xml:space="preserve">L’entreprise cliente, Meublinot, </w:t>
+        <w:t xml:space="preserve">L’entreprise cliente, </w:t>
+      </w:r>
+      <w:proofErr w:type="spellStart"/>
+      <w:r>
+        <w:t>Meublinot</w:t>
+      </w:r>
+      <w:proofErr w:type="spellEnd"/>
+      <w:r>
+        <w:t xml:space="preserve">, </w:t>
       </w:r>
       <w:r>
         <w:t>dispose</w:t>
@@ -801,7 +838,15 @@
         <w:t xml:space="preserve"> </w:t>
       </w:r>
       <w:r>
-        <w:t>Directory, d’un domaine (meublinot.home), d’un serveur de fichiers, d’un pare-feu et</w:t>
+        <w:t>Directory, d’un domaine (</w:t>
+      </w:r>
+      <w:proofErr w:type="spellStart"/>
+      <w:r>
+        <w:t>meublinot.home</w:t>
+      </w:r>
+      <w:proofErr w:type="spellEnd"/>
+      <w:r>
+        <w:t>), d’un serveur de fichiers, d’un pare-feu et</w:t>
       </w:r>
       <w:r>
         <w:t xml:space="preserve"> </w:t>
@@ -810,7 +855,15 @@
         <w:t>d’un routeur. Il y a également la présence d’un réseau Wifi au sein du sièg</w:t>
       </w:r>
       <w:r>
-        <w:t>e (Wifi – Meublinot).</w:t>
+        <w:t xml:space="preserve">e (Wifi – </w:t>
+      </w:r>
+      <w:proofErr w:type="spellStart"/>
+      <w:r>
+        <w:t>Meublinot</w:t>
+      </w:r>
+      <w:proofErr w:type="spellEnd"/>
+      <w:r>
+        <w:t>).</w:t>
       </w:r>
     </w:p>
     <w:p>
@@ -825,7 +878,15 @@
         <w:t xml:space="preserve"> </w:t>
       </w:r>
       <w:r>
-        <w:t>contrat. Le parc informatique de Meublinot a été maintenu à jour par l’ancien</w:t>
+        <w:t xml:space="preserve">contrat. Le parc informatique de </w:t>
+      </w:r>
+      <w:proofErr w:type="spellStart"/>
+      <w:r>
+        <w:t>Meublinot</w:t>
+      </w:r>
+      <w:proofErr w:type="spellEnd"/>
+      <w:r>
+        <w:t xml:space="preserve"> a été maintenu à jour par l’ancien</w:t>
       </w:r>
       <w:r>
         <w:t xml:space="preserve"> </w:t>
@@ -871,7 +932,15 @@
         <w:ind w:left="370" w:hanging="10"/>
       </w:pPr>
       <w:r>
-        <w:t>Aujourd’hui, Meublinot c’est 75 salariés répartis sur 6 boutiques en France (dont 2 à Paris et 1 à Lyon), sur l’une usine de production à Clermont-Ferrand et une présence dans 3 pays à l’international (Allemagne, Italie et Pays-Bas). 20% de la vente des meubles se fait par Internet.</w:t>
+        <w:t xml:space="preserve">Aujourd’hui, </w:t>
+      </w:r>
+      <w:proofErr w:type="spellStart"/>
+      <w:r>
+        <w:t>Meublinot</w:t>
+      </w:r>
+      <w:proofErr w:type="spellEnd"/>
+      <w:r>
+        <w:t xml:space="preserve"> c’est 75 salariés répartis sur 6 boutiques en France (dont 2 à Paris et 1 à Lyon), sur l’une usine de production à Clermont-Ferrand et une présence dans 3 pays à l’international (Allemagne, Italie et Pays-Bas). 20% de la vente des meubles se fait par Internet.</w:t>
       </w:r>
       <w:r>
         <w:br w:type="page"/>
@@ -1110,7 +1179,23 @@
         <w:ind w:left="345"/>
       </w:pPr>
       <w:r>
-        <w:t>L’onglet contact : contient les numéros et le mail du directeur du service informatique interne de Meublinot, le commercial chargé du projet U-PROJECT et Meublinot, et le support de U-PROJECT.</w:t>
+        <w:t xml:space="preserve">L’onglet contact : contient les numéros et le mail du directeur du service informatique interne de </w:t>
+      </w:r>
+      <w:proofErr w:type="spellStart"/>
+      <w:r>
+        <w:t>Meublinot</w:t>
+      </w:r>
+      <w:proofErr w:type="spellEnd"/>
+      <w:r>
+        <w:t xml:space="preserve">, le commercial chargé du projet U-PROJECT et </w:t>
+      </w:r>
+      <w:proofErr w:type="spellStart"/>
+      <w:r>
+        <w:t>Meublinot</w:t>
+      </w:r>
+      <w:proofErr w:type="spellEnd"/>
+      <w:r>
+        <w:t>, et le support de U-PROJECT.</w:t>
       </w:r>
     </w:p>
     <w:p>
@@ -1262,7 +1347,15 @@
         <w:ind w:left="340" w:hanging="10"/>
       </w:pPr>
       <w:r>
-        <w:t>Nom : Nom de la machine, permet de l’identifier facilement (exemple : typedemachine_localisation_service_numero)</w:t>
+        <w:t xml:space="preserve">Nom : Nom de la machine, permet de l’identifier facilement (exemple : </w:t>
+      </w:r>
+      <w:proofErr w:type="spellStart"/>
+      <w:r>
+        <w:t>typedemachine_localisation_service_numero</w:t>
+      </w:r>
+      <w:proofErr w:type="spellEnd"/>
+      <w:r>
+        <w:t>)</w:t>
       </w:r>
     </w:p>
     <w:p>
@@ -1599,30 +1692,32 @@
         </w:numPr>
         <w:spacing w:after="145" w:line="265" w:lineRule="auto"/>
         <w:ind w:hanging="360"/>
-      </w:pPr>
-      <w:r>
         <w:rPr>
           <w:b/>
           <w:sz w:val="24"/>
         </w:rPr>
+      </w:pPr>
+      <w:r>
+        <w:rPr>
+          <w:b/>
+          <w:sz w:val="24"/>
+        </w:rPr>
         <w:t xml:space="preserve">Informations sur le processus </w:t>
-      </w:r>
-      <w:r>
-        <w:rPr>
-          <w:sz w:val="24"/>
-        </w:rPr>
-        <w:t>- Indiquez les informations et contraintes sur le développement de votre app web (administration, gestion des données, la mise en réseau, etc.).</w:t>
       </w:r>
     </w:p>
     <w:p>
       <w:pPr>
         <w:spacing w:after="145" w:line="265" w:lineRule="auto"/>
         <w:ind w:left="720"/>
-        <w:rPr>
-          <w:b/>
-          <w:sz w:val="24"/>
-        </w:rPr>
-      </w:pPr>
+      </w:pPr>
+      <w:r>
+        <w:t xml:space="preserve">La base de données sera sous </w:t>
+      </w:r>
+      <w:proofErr w:type="spellStart"/>
+      <w:r>
+        <w:t>PostSQL</w:t>
+      </w:r>
+      <w:proofErr w:type="spellEnd"/>
     </w:p>
     <w:p>
       <w:pPr>
@@ -1630,12 +1725,37 @@
         <w:ind w:left="720"/>
       </w:pPr>
       <w:r>
-        <w:t xml:space="preserve">Les  </w:t>
+        <w:t>Le reverse proxy/serveur http sera NGINX</w:t>
       </w:r>
     </w:p>
     <w:p>
       <w:pPr>
         <w:spacing w:after="145" w:line="265" w:lineRule="auto"/>
+        <w:ind w:left="720"/>
+      </w:pPr>
+      <w:r>
+        <w:t>Et le projet utilisera des dockers</w:t>
+      </w:r>
+    </w:p>
+    <w:p>
+      <w:pPr>
+        <w:spacing w:after="145" w:line="265" w:lineRule="auto"/>
+        <w:ind w:left="720"/>
+      </w:pPr>
+    </w:p>
+    <w:p>
+      <w:pPr>
+        <w:spacing w:after="145" w:line="265" w:lineRule="auto"/>
+        <w:ind w:left="720"/>
+      </w:pPr>
+      <w:r>
+        <w:t>Les administrateurs de l’applications pourront modifier l’application et la mettre à jours.</w:t>
+      </w:r>
+    </w:p>
+    <w:p>
+      <w:pPr>
+        <w:spacing w:after="145" w:line="265" w:lineRule="auto"/>
+        <w:ind w:left="720"/>
       </w:pPr>
     </w:p>
     <w:p>
@@ -1955,11 +2075,64 @@
         </w:rPr>
         <w:t xml:space="preserve">Hébergement </w:t>
       </w:r>
-      <w:r>
+    </w:p>
+    <w:p>
+      <w:pPr>
+        <w:spacing w:after="0"/>
         <w:rPr>
           <w:sz w:val="24"/>
         </w:rPr>
-        <w:t>- En avez-vous un ou le prestataire doit-il en proposer ?</w:t>
+      </w:pPr>
+    </w:p>
+    <w:p>
+      <w:pPr>
+        <w:spacing w:after="0"/>
+        <w:rPr>
+          <w:sz w:val="24"/>
+        </w:rPr>
+      </w:pPr>
+      <w:r>
+        <w:rPr>
+          <w:sz w:val="24"/>
+        </w:rPr>
+        <w:t>L’application sera directement intégrée et héberger chez le client.</w:t>
+      </w:r>
+    </w:p>
+    <w:p>
+      <w:pPr>
+        <w:spacing w:after="0"/>
+        <w:rPr>
+          <w:sz w:val="24"/>
+        </w:rPr>
+      </w:pPr>
+      <w:r>
+        <w:rPr>
+          <w:sz w:val="24"/>
+        </w:rPr>
+        <w:t>Une infrastructure est donc à prévoir.</w:t>
+      </w:r>
+    </w:p>
+    <w:p>
+      <w:pPr>
+        <w:spacing w:after="0"/>
+      </w:pPr>
+      <w:r>
+        <w:rPr>
+          <w:sz w:val="24"/>
+        </w:rPr>
+        <w:t xml:space="preserve">Dans le cas où le client n’en possède pas, U-PROJECT pourra fournir </w:t>
+      </w:r>
+      <w:r>
+        <w:rPr>
+          <w:sz w:val="24"/>
+        </w:rPr>
+        <w:t>les machines nécessaires</w:t>
+      </w:r>
+      <w:r>
+        <w:rPr>
+          <w:sz w:val="24"/>
+        </w:rPr>
+        <w:t xml:space="preserve"> au fonctionnement de l’application, cela entrainera la rédaction d’un nouveau devis (non facturé).</w:t>
       </w:r>
       <w:r>
         <w:br w:type="page"/>
@@ -2083,7 +2256,21 @@
         <w:rPr>
           <w:sz w:val="24"/>
         </w:rPr>
-        <w:t xml:space="preserve"> et de l’application se fera par visio-conférence. Durant la dernière semaine de formation, le formateur se déplacera dans les locaux de Meublinot en même temps que les personnes chargées de la mise en production.</w:t>
+        <w:t xml:space="preserve"> et de l’application se fera par visio-conférence. Durant la dernière semaine de formation, le formateur se déplacera dans les locaux de </w:t>
+      </w:r>
+      <w:proofErr w:type="spellStart"/>
+      <w:r>
+        <w:rPr>
+          <w:sz w:val="24"/>
+        </w:rPr>
+        <w:t>Meublinot</w:t>
+      </w:r>
+      <w:proofErr w:type="spellEnd"/>
+      <w:r>
+        <w:rPr>
+          <w:sz w:val="24"/>
+        </w:rPr>
+        <w:t xml:space="preserve"> en même temps que les personnes chargées de la mise en production.</w:t>
       </w:r>
     </w:p>
     <w:p>
@@ -2119,7 +2306,19 @@
         <w:rPr>
           <w:sz w:val="24"/>
         </w:rPr>
-        <w:t xml:space="preserve"> ne sera déployée qu’au plan National (France), elle devra après un an être déployable pour les site à l’international de ce l’application doit être</w:t>
+        <w:t xml:space="preserve"> ne sera déployée qu’au plan National (France), elle devra après un an être déployable pour </w:t>
+      </w:r>
+      <w:r>
+        <w:rPr>
+          <w:sz w:val="24"/>
+        </w:rPr>
+        <w:t>les sites</w:t>
+      </w:r>
+      <w:r>
+        <w:rPr>
+          <w:sz w:val="24"/>
+        </w:rPr>
+        <w:t xml:space="preserve"> à l’international de ce l’application doit être</w:t>
       </w:r>
       <w:r>
         <w:rPr>
@@ -2207,7 +2406,31 @@
         <w:spacing w:after="24" w:line="265" w:lineRule="auto"/>
       </w:pPr>
       <w:r>
-        <w:t>L’application web partira de zéro, le contenu de la base de données serra fournis par Meublinot, si Meublinot n’est pas capable de fournir cette base un collaborateur de U-PROJECT pourra être envoyer sur place, au frais de Meublinot (prestation non inclue dans le devis).</w:t>
+        <w:t xml:space="preserve">L’application web partira de zéro, le contenu de la base de données serra fournis par </w:t>
+      </w:r>
+      <w:proofErr w:type="spellStart"/>
+      <w:r>
+        <w:t>Meublinot</w:t>
+      </w:r>
+      <w:proofErr w:type="spellEnd"/>
+      <w:r>
+        <w:t xml:space="preserve">, si </w:t>
+      </w:r>
+      <w:proofErr w:type="spellStart"/>
+      <w:r>
+        <w:t>Meublinot</w:t>
+      </w:r>
+      <w:proofErr w:type="spellEnd"/>
+      <w:r>
+        <w:t xml:space="preserve"> n’est pas capable de fournir cette base un collaborateur de U-PROJECT pourra être envoyer sur place, au frais de </w:t>
+      </w:r>
+      <w:proofErr w:type="spellStart"/>
+      <w:r>
+        <w:t>Meublinot</w:t>
+      </w:r>
+      <w:proofErr w:type="spellEnd"/>
+      <w:r>
+        <w:t xml:space="preserve"> (prestation non inclue dans le devis).</w:t>
       </w:r>
     </w:p>
     <w:p>
@@ -2261,7 +2484,15 @@
         <w:t xml:space="preserve">n </w:t>
       </w:r>
       <w:r>
-        <w:t>de Meublinot.</w:t>
+        <w:t xml:space="preserve">de </w:t>
+      </w:r>
+      <w:proofErr w:type="spellStart"/>
+      <w:r>
+        <w:t>Meublinot</w:t>
+      </w:r>
+      <w:proofErr w:type="spellEnd"/>
+      <w:r>
+        <w:t>.</w:t>
       </w:r>
     </w:p>
     <w:p>
@@ -2357,7 +2588,21 @@
         </w:sectPr>
       </w:pPr>
       <w:r>
-        <w:t>L’organisation de Meublinot n’est pas  prise en compte dans cette partie , gestion externe.</w:t>
+        <w:t xml:space="preserve">L’organisation de </w:t>
+      </w:r>
+      <w:proofErr w:type="spellStart"/>
+      <w:r>
+        <w:t>Meublinot</w:t>
+      </w:r>
+      <w:proofErr w:type="spellEnd"/>
+      <w:r>
+        <w:t xml:space="preserve"> n’est </w:t>
+      </w:r>
+      <w:r>
+        <w:t>pas prise</w:t>
+      </w:r>
+      <w:r>
+        <w:t xml:space="preserve"> en compte dans cette partie , gestion externe.</w:t>
       </w:r>
     </w:p>
     <w:p>
@@ -2395,7 +2640,21 @@
         <w:ind w:left="625" w:hanging="10"/>
       </w:pPr>
       <w:r>
-        <w:t>Toutes les deux semaines une réunion de entre le Lead Développeur et Meublinot aura lieu pour faire l’état d’avancement du produit. Elle se déroulera</w:t>
+        <w:t xml:space="preserve">Toutes les deux semaines une réunion </w:t>
+      </w:r>
+      <w:r>
+        <w:t>d’entre</w:t>
+      </w:r>
+      <w:r>
+        <w:t xml:space="preserve"> le Lead Développeur et </w:t>
+      </w:r>
+      <w:proofErr w:type="spellStart"/>
+      <w:r>
+        <w:t>Meublinot</w:t>
+      </w:r>
+      <w:proofErr w:type="spellEnd"/>
+      <w:r>
+        <w:t xml:space="preserve"> aura lieu pour faire l’état d’avancement du produit. Elle se déroulera</w:t>
       </w:r>
       <w:r>
         <w:t xml:space="preserve"> en visio-conférence </w:t>
@@ -2494,12 +2753,103 @@
     </w:p>
     <w:p>
       <w:r>
-        <w:t>Le prototype devra être validé avant le 14 janvier 2023</w:t>
+        <w:t>Le projet doit être réalisé en moins de 6 mois</w:t>
+      </w:r>
+      <w:r>
+        <w:t xml:space="preserve"> à compter du 3 octobre.</w:t>
+      </w:r>
+    </w:p>
+    <w:p>
+      <w:r>
+        <w:t>Le prototype devra être validé avant le 14 janvier</w:t>
+      </w:r>
+      <w:r>
+        <w:t xml:space="preserve">. </w:t>
       </w:r>
     </w:p>
     <w:p>
       <w:r>
         <w:t>La version de test interviendra entre le 5 décembre et le 27 janvier</w:t>
+      </w:r>
+      <w:r>
+        <w:t>.</w:t>
+      </w:r>
+    </w:p>
+    <w:p>
+      <w:r>
+        <w:t>La formation du technicien se déroulera du 30 janvier au 24 février.</w:t>
+      </w:r>
+    </w:p>
+    <w:p>
+      <w:r>
+        <w:t>La mise en production sera du 6 février au 24 février</w:t>
+      </w:r>
+      <w:r>
+        <w:br w:type="page"/>
+      </w:r>
+    </w:p>
+    <w:p>
+      <w:pPr>
+        <w:pStyle w:val="Titre3"/>
+        <w:spacing w:after="0"/>
+        <w:ind w:left="610"/>
+      </w:pPr>
+      <w:r>
+        <w:lastRenderedPageBreak/>
+        <w:t>Budge</w:t>
+      </w:r>
+      <w:r>
+        <w:t>t</w:t>
+      </w:r>
+    </w:p>
+    <w:p>
+      <w:pPr>
+        <w:spacing w:after="0"/>
+      </w:pPr>
+      <w:r>
+        <w:t xml:space="preserve">Le budget initial de </w:t>
+      </w:r>
+      <w:proofErr w:type="spellStart"/>
+      <w:r>
+        <w:t>Meublinot</w:t>
+      </w:r>
+      <w:proofErr w:type="spellEnd"/>
+      <w:r>
+        <w:t xml:space="preserve"> est de 10.000 €.</w:t>
+      </w:r>
+    </w:p>
+    <w:p>
+      <w:r>
+        <w:t>Le budget est insuffisant voir devis.</w:t>
+      </w:r>
+    </w:p>
+    <w:p/>
+    <w:p>
+      <w:r>
+        <w:rPr>
+          <w:noProof/>
+        </w:rPr>
+        <w:drawing>
+          <wp:anchor distT="0" distB="0" distL="114300" distR="114300" simplePos="0" relativeHeight="251658240" behindDoc="1" locked="0" layoutInCell="1" allowOverlap="1" wp14:anchorId="0F6B5FA9" wp14:editId="2BF84148">
+            <wp:simplePos x="0" y="0"/>
+            <wp:positionH relativeFrom="column">
+              <wp:posOffset>558346</wp:posOffset>
+            </wp:positionH>
+            <wp:positionV relativeFrom="paragraph">
+              <wp:posOffset>15694</wp:posOffset>
+            </wp:positionV>
+            <wp:extent cx="4572000" cy="2743200"/>
+            <wp:effectExtent l="0" t="0" r="0" b="0"/>
+            <wp:wrapNone/>
+            <wp:docPr id="5" name="Graphique 5"/>
+            <wp:cNvGraphicFramePr/>
+            <a:graphic xmlns:a="http://schemas.openxmlformats.org/drawingml/2006/main">
+              <a:graphicData uri="http://schemas.openxmlformats.org/drawingml/2006/chart">
+                <c:chart xmlns:c="http://schemas.openxmlformats.org/drawingml/2006/chart" xmlns:r="http://schemas.openxmlformats.org/officeDocument/2006/relationships" r:id="rId13"/>
+              </a:graphicData>
+            </a:graphic>
+          </wp:anchor>
+        </w:drawing>
       </w:r>
     </w:p>
     <w:p/>
@@ -2507,108 +2857,153 @@
     <w:p/>
     <w:p/>
     <w:p/>
-    <w:p>
-      <w:pPr>
-        <w:pBdr>
-          <w:left w:val="single" w:sz="8" w:space="0" w:color="FFFFFF"/>
-          <w:right w:val="single" w:sz="8" w:space="0" w:color="FFFFFF"/>
-        </w:pBdr>
-        <w:shd w:val="clear" w:color="auto" w:fill="F8FBFF"/>
-        <w:spacing w:after="238"/>
-        <w:ind w:left="-5" w:hanging="10"/>
-      </w:pPr>
-      <w:r>
-        <w:rPr>
-          <w:rFonts w:ascii="Segoe UI Emoji" w:hAnsi="Segoe UI Emoji" w:cs="Segoe UI Emoji"/>
-          <w:color w:val="073763"/>
-        </w:rPr>
-        <w:t>💡</w:t>
-      </w:r>
-      <w:r>
-        <w:rPr>
-          <w:color w:val="073763"/>
-        </w:rPr>
-        <w:t xml:space="preserve"> </w:t>
-      </w:r>
-      <w:r>
+    <w:p/>
+    <w:p/>
+    <w:p/>
+    <w:p/>
+    <w:p/>
+    <w:p>
+      <w:pPr>
+        <w:jc w:val="center"/>
         <w:rPr>
           <w:b/>
-          <w:color w:val="073763"/>
-        </w:rPr>
-        <w:t>Conseil</w:t>
-      </w:r>
-    </w:p>
-    <w:p>
-      <w:pPr>
-        <w:pBdr>
-          <w:left w:val="single" w:sz="8" w:space="0" w:color="FFFFFF"/>
-          <w:right w:val="single" w:sz="8" w:space="0" w:color="FFFFFF"/>
-        </w:pBdr>
-        <w:shd w:val="clear" w:color="auto" w:fill="F8FBFF"/>
-        <w:spacing w:after="304" w:line="271" w:lineRule="auto"/>
-        <w:ind w:left="-5" w:hanging="10"/>
-      </w:pPr>
-      <w:r>
-        <w:rPr>
-          <w:color w:val="073763"/>
-        </w:rPr>
-        <w:t>Lorsque vous établissez un planning, soyez réaliste ! Un projet réussi demande un certain laps de temps. Il faut également ajouter à cela les réunions physiques et virtuelles.</w:t>
-      </w:r>
-    </w:p>
-    <w:p>
-      <w:pPr>
-        <w:pBdr>
-          <w:left w:val="single" w:sz="8" w:space="0" w:color="FFFFFF"/>
-          <w:right w:val="single" w:sz="8" w:space="0" w:color="FFFFFF"/>
-        </w:pBdr>
-        <w:shd w:val="clear" w:color="auto" w:fill="F8FBFF"/>
-        <w:spacing w:after="304" w:line="271" w:lineRule="auto"/>
-        <w:ind w:left="-5" w:hanging="10"/>
-      </w:pPr>
-      <w:r>
-        <w:rPr>
-          <w:color w:val="073763"/>
-        </w:rPr>
-        <w:t>Mais si les développeurs ont besoin d’un certain timing pour concevoir l’application, vous devez également prendre le temps de réfléchir au design et faire le choix entre les différentes propositions. La phase de recettage est également une période plus ou moins longue : c’est à ce moment-là que vous jugerez de la finalité de votre projet.</w:t>
-      </w:r>
-    </w:p>
-    <w:p>
-      <w:pPr>
-        <w:pBdr>
-          <w:left w:val="single" w:sz="8" w:space="0" w:color="FFFFFF"/>
-          <w:right w:val="single" w:sz="8" w:space="0" w:color="FFFFFF"/>
-        </w:pBdr>
-        <w:shd w:val="clear" w:color="auto" w:fill="F8FBFF"/>
-        <w:spacing w:after="304" w:line="271" w:lineRule="auto"/>
-        <w:ind w:left="-5" w:hanging="10"/>
-      </w:pPr>
-      <w:r>
-        <w:rPr>
-          <w:color w:val="073763"/>
-        </w:rPr>
-        <w:t>Dans votre cahier des charges, vous pouvez indiquer des dates précises sur la production de prototypes, la phase de tests ainsi que la mise en ligne</w:t>
-      </w:r>
-      <w:r>
-        <w:br w:type="page"/>
-      </w:r>
-    </w:p>
-    <w:p>
-      <w:pPr>
-        <w:pStyle w:val="Titre3"/>
-        <w:ind w:left="610"/>
-      </w:pPr>
-      <w:r>
-        <w:lastRenderedPageBreak/>
-        <w:t>Budge</w:t>
-      </w:r>
-      <w:r>
-        <w:t>t</w:t>
+          <w:bCs/>
+          <w:sz w:val="32"/>
+          <w:szCs w:val="32"/>
+          <w:u w:val="single"/>
+        </w:rPr>
+      </w:pPr>
+      <w:r>
+        <w:rPr>
+          <w:b/>
+          <w:bCs/>
+          <w:sz w:val="32"/>
+          <w:szCs w:val="32"/>
+          <w:u w:val="single"/>
+        </w:rPr>
+        <w:t xml:space="preserve">Estimation des coûts par </w:t>
+      </w:r>
+      <w:r>
+        <w:rPr>
+          <w:b/>
+          <w:bCs/>
+          <w:sz w:val="32"/>
+          <w:szCs w:val="32"/>
+          <w:u w:val="single"/>
+        </w:rPr>
+        <w:t>tâche</w:t>
+      </w:r>
+      <w:r>
+        <w:rPr>
+          <w:b/>
+          <w:bCs/>
+          <w:sz w:val="32"/>
+          <w:szCs w:val="32"/>
+          <w:u w:val="single"/>
+        </w:rPr>
+        <w:t xml:space="preserve"> de réalisation</w:t>
+      </w:r>
+    </w:p>
+    <w:p>
+      <w:pPr>
+        <w:jc w:val="center"/>
+        <w:rPr>
+          <w:b/>
+          <w:bCs/>
+          <w:sz w:val="32"/>
+          <w:szCs w:val="32"/>
+          <w:u w:val="single"/>
+        </w:rPr>
+      </w:pPr>
+    </w:p>
+    <w:p>
+      <w:pPr>
+        <w:jc w:val="center"/>
+        <w:rPr>
+          <w:b/>
+          <w:bCs/>
+          <w:sz w:val="32"/>
+          <w:szCs w:val="32"/>
+          <w:u w:val="single"/>
+        </w:rPr>
+      </w:pPr>
+      <w:r>
+        <w:rPr>
+          <w:noProof/>
+        </w:rPr>
+        <w:drawing>
+          <wp:inline distT="0" distB="0" distL="0" distR="0" wp14:anchorId="40A211D7" wp14:editId="24933D5F">
+            <wp:extent cx="4572000" cy="2743200"/>
+            <wp:effectExtent l="0" t="0" r="0" b="0"/>
+            <wp:docPr id="6" name="Graphique 6"/>
+            <wp:cNvGraphicFramePr/>
+            <a:graphic xmlns:a="http://schemas.openxmlformats.org/drawingml/2006/main">
+              <a:graphicData uri="http://schemas.openxmlformats.org/drawingml/2006/chart">
+                <c:chart xmlns:c="http://schemas.openxmlformats.org/drawingml/2006/chart" xmlns:r="http://schemas.openxmlformats.org/officeDocument/2006/relationships" r:id="rId14"/>
+              </a:graphicData>
+            </a:graphic>
+          </wp:inline>
+        </w:drawing>
+      </w:r>
+    </w:p>
+    <w:p>
+      <w:pPr>
+        <w:jc w:val="center"/>
+        <w:rPr>
+          <w:b/>
+          <w:bCs/>
+          <w:sz w:val="32"/>
+          <w:szCs w:val="32"/>
+          <w:u w:val="single"/>
+        </w:rPr>
+      </w:pPr>
+    </w:p>
+    <w:p>
+      <w:pPr>
+        <w:jc w:val="center"/>
+        <w:rPr>
+          <w:b/>
+          <w:bCs/>
+          <w:sz w:val="32"/>
+          <w:szCs w:val="32"/>
+          <w:u w:val="single"/>
+        </w:rPr>
+      </w:pPr>
+      <w:r>
+        <w:rPr>
+          <w:b/>
+          <w:bCs/>
+          <w:sz w:val="32"/>
+          <w:szCs w:val="32"/>
+          <w:u w:val="single"/>
+        </w:rPr>
+        <w:t xml:space="preserve">Estimation </w:t>
+      </w:r>
+      <w:r>
+        <w:rPr>
+          <w:b/>
+          <w:bCs/>
+          <w:sz w:val="32"/>
+          <w:szCs w:val="32"/>
+          <w:u w:val="single"/>
+        </w:rPr>
+        <w:t>des coûts</w:t>
+      </w:r>
+      <w:r>
+        <w:rPr>
+          <w:b/>
+          <w:bCs/>
+          <w:sz w:val="32"/>
+          <w:szCs w:val="32"/>
+          <w:u w:val="single"/>
+        </w:rPr>
+        <w:t xml:space="preserve"> d’utilisation des tâches</w:t>
       </w:r>
     </w:p>
     <w:sectPr>
-      <w:headerReference w:type="even" r:id="rId13"/>
-      <w:headerReference w:type="default" r:id="rId14"/>
-      <w:headerReference w:type="first" r:id="rId15"/>
+      <w:headerReference w:type="even" r:id="rId15"/>
+      <w:headerReference w:type="default" r:id="rId16"/>
+      <w:headerReference w:type="first" r:id="rId17"/>
       <w:pgSz w:w="11920" w:h="16840"/>
       <w:pgMar w:top="1417" w:right="1417" w:bottom="1417" w:left="1417" w:header="1812" w:footer="720" w:gutter="0"/>
       <w:pgNumType w:fmt="lowerLetter" w:start="2"/>
@@ -6242,6 +6637,1121 @@
 </w:styles>
 </file>
 
+<file path=word/charts/chart1.xml><?xml version="1.0" encoding="utf-8"?>
+<c:chartSpace xmlns:c="http://schemas.openxmlformats.org/drawingml/2006/chart" xmlns:a="http://schemas.openxmlformats.org/drawingml/2006/main" xmlns:r="http://schemas.openxmlformats.org/officeDocument/2006/relationships" xmlns:c16r2="http://schemas.microsoft.com/office/drawing/2015/06/chart">
+  <c:date1904 val="0"/>
+  <c:lang val="fr-FR"/>
+  <c:roundedCorners val="0"/>
+  <mc:AlternateContent xmlns:mc="http://schemas.openxmlformats.org/markup-compatibility/2006">
+    <mc:Choice xmlns:c14="http://schemas.microsoft.com/office/drawing/2007/8/2/chart" Requires="c14">
+      <c14:style val="102"/>
+    </mc:Choice>
+    <mc:Fallback>
+      <c:style val="2"/>
+    </mc:Fallback>
+  </mc:AlternateContent>
+  <c:chart>
+    <c:autoTitleDeleted val="1"/>
+    <c:plotArea>
+      <c:layout/>
+      <c:lineChart>
+        <c:grouping val="standard"/>
+        <c:varyColors val="0"/>
+        <c:ser>
+          <c:idx val="0"/>
+          <c:order val="0"/>
+          <c:tx>
+            <c:v>Variation de coût</c:v>
+          </c:tx>
+          <c:spPr>
+            <a:ln w="28575" cap="rnd">
+              <a:solidFill>
+                <a:schemeClr val="accent1"/>
+              </a:solidFill>
+              <a:round/>
+            </a:ln>
+            <a:effectLst/>
+          </c:spPr>
+          <c:cat>
+            <c:strLit>
+              <c:ptCount val="6"/>
+              <c:pt idx="0">
+                <c:v>U Project</c:v>
+              </c:pt>
+              <c:pt idx="1">
+                <c:v>Conception</c:v>
+              </c:pt>
+              <c:pt idx="2">
+                <c:v>Réalisation</c:v>
+              </c:pt>
+              <c:pt idx="3">
+                <c:v>Documentation</c:v>
+              </c:pt>
+              <c:pt idx="4">
+                <c:v>Déploiement</c:v>
+              </c:pt>
+              <c:pt idx="5">
+                <c:v>Maintenance de l'application Web</c:v>
+              </c:pt>
+            </c:strLit>
+          </c:cat>
+          <c:val>
+            <c:numLit>
+              <c:formatCode>#\ ##0.00\ \€</c:formatCode>
+              <c:ptCount val="6"/>
+              <c:pt idx="0">
+                <c:v>0</c:v>
+              </c:pt>
+              <c:pt idx="1">
+                <c:v>2663.2</c:v>
+              </c:pt>
+              <c:pt idx="2">
+                <c:v>26776</c:v>
+              </c:pt>
+              <c:pt idx="3">
+                <c:v>3640</c:v>
+              </c:pt>
+              <c:pt idx="4">
+                <c:v>9098</c:v>
+              </c:pt>
+              <c:pt idx="5">
+                <c:v>1200</c:v>
+              </c:pt>
+            </c:numLit>
+          </c:val>
+          <c:smooth val="0"/>
+          <c:extLst>
+            <c:ext xmlns:c16="http://schemas.microsoft.com/office/drawing/2014/chart" uri="{C3380CC4-5D6E-409C-BE32-E72D297353CC}">
+              <c16:uniqueId val="{00000000-15B2-4CDE-A578-30564D879970}"/>
+            </c:ext>
+          </c:extLst>
+        </c:ser>
+        <c:dLbls>
+          <c:showLegendKey val="0"/>
+          <c:showVal val="0"/>
+          <c:showCatName val="0"/>
+          <c:showSerName val="0"/>
+          <c:showPercent val="0"/>
+          <c:showBubbleSize val="0"/>
+        </c:dLbls>
+        <c:marker val="1"/>
+        <c:smooth val="0"/>
+        <c:axId val="317685040"/>
+        <c:axId val="320305984"/>
+      </c:lineChart>
+      <c:catAx>
+        <c:axId val="317685040"/>
+        <c:scaling>
+          <c:orientation val="minMax"/>
+        </c:scaling>
+        <c:delete val="0"/>
+        <c:axPos val="b"/>
+        <c:numFmt formatCode="General" sourceLinked="1"/>
+        <c:majorTickMark val="none"/>
+        <c:minorTickMark val="none"/>
+        <c:tickLblPos val="nextTo"/>
+        <c:spPr>
+          <a:noFill/>
+          <a:ln w="9525" cap="flat" cmpd="sng" algn="ctr">
+            <a:solidFill>
+              <a:schemeClr val="tx1">
+                <a:lumMod val="15000"/>
+                <a:lumOff val="85000"/>
+              </a:schemeClr>
+            </a:solidFill>
+            <a:round/>
+          </a:ln>
+          <a:effectLst/>
+        </c:spPr>
+        <c:txPr>
+          <a:bodyPr rot="-60000000" spcFirstLastPara="1" vertOverflow="ellipsis" vert="horz" wrap="square" anchor="ctr" anchorCtr="1"/>
+          <a:lstStyle/>
+          <a:p>
+            <a:pPr>
+              <a:defRPr sz="900" b="0" i="0" u="none" strike="noStrike" kern="1200" baseline="0">
+                <a:solidFill>
+                  <a:schemeClr val="tx1">
+                    <a:lumMod val="65000"/>
+                    <a:lumOff val="35000"/>
+                  </a:schemeClr>
+                </a:solidFill>
+                <a:latin typeface="+mn-lt"/>
+                <a:ea typeface="+mn-ea"/>
+                <a:cs typeface="+mn-cs"/>
+              </a:defRPr>
+            </a:pPr>
+            <a:endParaRPr lang="fr-FR"/>
+          </a:p>
+        </c:txPr>
+        <c:crossAx val="320305984"/>
+        <c:crosses val="autoZero"/>
+        <c:auto val="1"/>
+        <c:lblAlgn val="ctr"/>
+        <c:lblOffset val="100"/>
+        <c:noMultiLvlLbl val="0"/>
+      </c:catAx>
+      <c:valAx>
+        <c:axId val="320305984"/>
+        <c:scaling>
+          <c:orientation val="minMax"/>
+        </c:scaling>
+        <c:delete val="0"/>
+        <c:axPos val="l"/>
+        <c:majorGridlines>
+          <c:spPr>
+            <a:ln w="9525" cap="flat" cmpd="sng" algn="ctr">
+              <a:solidFill>
+                <a:schemeClr val="tx1">
+                  <a:lumMod val="15000"/>
+                  <a:lumOff val="85000"/>
+                </a:schemeClr>
+              </a:solidFill>
+              <a:round/>
+            </a:ln>
+            <a:effectLst/>
+          </c:spPr>
+        </c:majorGridlines>
+        <c:numFmt formatCode="#\ ##0.00\ \€" sourceLinked="1"/>
+        <c:majorTickMark val="none"/>
+        <c:minorTickMark val="none"/>
+        <c:tickLblPos val="nextTo"/>
+        <c:spPr>
+          <a:noFill/>
+          <a:ln>
+            <a:noFill/>
+          </a:ln>
+          <a:effectLst/>
+        </c:spPr>
+        <c:txPr>
+          <a:bodyPr rot="-60000000" spcFirstLastPara="1" vertOverflow="ellipsis" vert="horz" wrap="square" anchor="ctr" anchorCtr="1"/>
+          <a:lstStyle/>
+          <a:p>
+            <a:pPr>
+              <a:defRPr sz="900" b="0" i="0" u="none" strike="noStrike" kern="1200" baseline="0">
+                <a:solidFill>
+                  <a:schemeClr val="tx1">
+                    <a:lumMod val="65000"/>
+                    <a:lumOff val="35000"/>
+                  </a:schemeClr>
+                </a:solidFill>
+                <a:latin typeface="+mn-lt"/>
+                <a:ea typeface="+mn-ea"/>
+                <a:cs typeface="+mn-cs"/>
+              </a:defRPr>
+            </a:pPr>
+            <a:endParaRPr lang="fr-FR"/>
+          </a:p>
+        </c:txPr>
+        <c:crossAx val="317685040"/>
+        <c:crosses val="autoZero"/>
+        <c:crossBetween val="between"/>
+      </c:valAx>
+      <c:spPr>
+        <a:noFill/>
+        <a:ln>
+          <a:noFill/>
+        </a:ln>
+        <a:effectLst/>
+      </c:spPr>
+      <c:extLst/>
+    </c:plotArea>
+    <c:legend>
+      <c:legendPos val="b"/>
+      <c:overlay val="0"/>
+      <c:spPr>
+        <a:noFill/>
+        <a:ln>
+          <a:noFill/>
+        </a:ln>
+        <a:effectLst/>
+      </c:spPr>
+      <c:txPr>
+        <a:bodyPr rot="0" spcFirstLastPara="1" vertOverflow="ellipsis" vert="horz" wrap="square" anchor="ctr" anchorCtr="1"/>
+        <a:lstStyle/>
+        <a:p>
+          <a:pPr>
+            <a:defRPr sz="900" b="0" i="0" u="none" strike="noStrike" kern="1200" baseline="0">
+              <a:solidFill>
+                <a:schemeClr val="tx1">
+                  <a:lumMod val="65000"/>
+                  <a:lumOff val="35000"/>
+                </a:schemeClr>
+              </a:solidFill>
+              <a:latin typeface="+mn-lt"/>
+              <a:ea typeface="+mn-ea"/>
+              <a:cs typeface="+mn-cs"/>
+            </a:defRPr>
+          </a:pPr>
+          <a:endParaRPr lang="fr-FR"/>
+        </a:p>
+      </c:txPr>
+    </c:legend>
+    <c:plotVisOnly val="1"/>
+    <c:dispBlanksAs val="gap"/>
+    <c:showDLblsOverMax val="0"/>
+  </c:chart>
+  <c:spPr>
+    <a:solidFill>
+      <a:schemeClr val="bg1"/>
+    </a:solidFill>
+    <a:ln w="9525" cap="flat" cmpd="sng" algn="ctr">
+      <a:solidFill>
+        <a:schemeClr val="tx1">
+          <a:lumMod val="15000"/>
+          <a:lumOff val="85000"/>
+        </a:schemeClr>
+      </a:solidFill>
+      <a:round/>
+    </a:ln>
+    <a:effectLst/>
+  </c:spPr>
+  <c:txPr>
+    <a:bodyPr/>
+    <a:lstStyle/>
+    <a:p>
+      <a:pPr>
+        <a:defRPr/>
+      </a:pPr>
+      <a:endParaRPr lang="fr-FR"/>
+    </a:p>
+  </c:txPr>
+  <c:externalData r:id="rId1">
+    <c:autoUpdate val="0"/>
+  </c:externalData>
+</c:chartSpace>
+</file>
+
+<file path=word/charts/chart2.xml><?xml version="1.0" encoding="utf-8"?>
+<c:chartSpace xmlns:c="http://schemas.openxmlformats.org/drawingml/2006/chart" xmlns:a="http://schemas.openxmlformats.org/drawingml/2006/main" xmlns:r="http://schemas.openxmlformats.org/officeDocument/2006/relationships" xmlns:c16r2="http://schemas.microsoft.com/office/drawing/2015/06/chart">
+  <c:date1904 val="0"/>
+  <c:lang val="fr-FR"/>
+  <c:roundedCorners val="0"/>
+  <mc:AlternateContent xmlns:mc="http://schemas.openxmlformats.org/markup-compatibility/2006">
+    <mc:Choice xmlns:c14="http://schemas.microsoft.com/office/drawing/2007/8/2/chart" Requires="c14">
+      <c14:style val="102"/>
+    </mc:Choice>
+    <mc:Fallback>
+      <c:style val="2"/>
+    </mc:Fallback>
+  </mc:AlternateContent>
+  <c:chart>
+    <c:autoTitleDeleted val="1"/>
+    <c:plotArea>
+      <c:layout/>
+      <c:barChart>
+        <c:barDir val="col"/>
+        <c:grouping val="clustered"/>
+        <c:varyColors val="0"/>
+        <c:ser>
+          <c:idx val="0"/>
+          <c:order val="0"/>
+          <c:tx>
+            <c:v>Variation de coût</c:v>
+          </c:tx>
+          <c:spPr>
+            <a:solidFill>
+              <a:schemeClr val="accent1"/>
+            </a:solidFill>
+            <a:ln>
+              <a:noFill/>
+            </a:ln>
+            <a:effectLst/>
+          </c:spPr>
+          <c:invertIfNegative val="0"/>
+          <c:cat>
+            <c:strLit>
+              <c:ptCount val="7"/>
+              <c:pt idx="0">
+                <c:v>Michael</c:v>
+              </c:pt>
+              <c:pt idx="1">
+                <c:v>Stéphane</c:v>
+              </c:pt>
+              <c:pt idx="2">
+                <c:v>Phillipe</c:v>
+              </c:pt>
+              <c:pt idx="3">
+                <c:v>Bernard</c:v>
+              </c:pt>
+              <c:pt idx="4">
+                <c:v>Matthieu</c:v>
+              </c:pt>
+              <c:pt idx="5">
+                <c:v>Frais de transports</c:v>
+              </c:pt>
+              <c:pt idx="6">
+                <c:v>Hébergement</c:v>
+              </c:pt>
+            </c:strLit>
+          </c:cat>
+          <c:val>
+            <c:numLit>
+              <c:formatCode>#\ ##0.00\ \€</c:formatCode>
+              <c:ptCount val="7"/>
+              <c:pt idx="0">
+                <c:v>19779.2</c:v>
+              </c:pt>
+              <c:pt idx="1">
+                <c:v>6960</c:v>
+              </c:pt>
+              <c:pt idx="2">
+                <c:v>11570</c:v>
+              </c:pt>
+              <c:pt idx="3">
+                <c:v>3080</c:v>
+              </c:pt>
+              <c:pt idx="4">
+                <c:v>1200</c:v>
+              </c:pt>
+              <c:pt idx="5">
+                <c:v>188</c:v>
+              </c:pt>
+              <c:pt idx="6">
+                <c:v>600</c:v>
+              </c:pt>
+            </c:numLit>
+          </c:val>
+          <c:extLst>
+            <c:ext xmlns:c16="http://schemas.microsoft.com/office/drawing/2014/chart" uri="{C3380CC4-5D6E-409C-BE32-E72D297353CC}">
+              <c16:uniqueId val="{00000000-B994-4BF2-9754-5F20955E58BF}"/>
+            </c:ext>
+          </c:extLst>
+        </c:ser>
+        <c:dLbls>
+          <c:showLegendKey val="0"/>
+          <c:showVal val="0"/>
+          <c:showCatName val="0"/>
+          <c:showSerName val="0"/>
+          <c:showPercent val="0"/>
+          <c:showBubbleSize val="0"/>
+        </c:dLbls>
+        <c:gapWidth val="219"/>
+        <c:overlap val="-27"/>
+        <c:axId val="317685760"/>
+        <c:axId val="169906688"/>
+      </c:barChart>
+      <c:catAx>
+        <c:axId val="317685760"/>
+        <c:scaling>
+          <c:orientation val="minMax"/>
+        </c:scaling>
+        <c:delete val="0"/>
+        <c:axPos val="b"/>
+        <c:numFmt formatCode="General" sourceLinked="1"/>
+        <c:majorTickMark val="none"/>
+        <c:minorTickMark val="none"/>
+        <c:tickLblPos val="nextTo"/>
+        <c:spPr>
+          <a:noFill/>
+          <a:ln w="9525" cap="flat" cmpd="sng" algn="ctr">
+            <a:solidFill>
+              <a:schemeClr val="tx1">
+                <a:lumMod val="15000"/>
+                <a:lumOff val="85000"/>
+              </a:schemeClr>
+            </a:solidFill>
+            <a:round/>
+          </a:ln>
+          <a:effectLst/>
+        </c:spPr>
+        <c:txPr>
+          <a:bodyPr rot="-60000000" spcFirstLastPara="1" vertOverflow="ellipsis" vert="horz" wrap="square" anchor="ctr" anchorCtr="1"/>
+          <a:lstStyle/>
+          <a:p>
+            <a:pPr>
+              <a:defRPr sz="900" b="0" i="0" u="none" strike="noStrike" kern="1200" baseline="0">
+                <a:solidFill>
+                  <a:schemeClr val="tx1">
+                    <a:lumMod val="65000"/>
+                    <a:lumOff val="35000"/>
+                  </a:schemeClr>
+                </a:solidFill>
+                <a:latin typeface="+mn-lt"/>
+                <a:ea typeface="+mn-ea"/>
+                <a:cs typeface="+mn-cs"/>
+              </a:defRPr>
+            </a:pPr>
+            <a:endParaRPr lang="fr-FR"/>
+          </a:p>
+        </c:txPr>
+        <c:crossAx val="169906688"/>
+        <c:crosses val="autoZero"/>
+        <c:auto val="1"/>
+        <c:lblAlgn val="ctr"/>
+        <c:lblOffset val="100"/>
+        <c:noMultiLvlLbl val="0"/>
+      </c:catAx>
+      <c:valAx>
+        <c:axId val="169906688"/>
+        <c:scaling>
+          <c:orientation val="minMax"/>
+        </c:scaling>
+        <c:delete val="0"/>
+        <c:axPos val="l"/>
+        <c:majorGridlines>
+          <c:spPr>
+            <a:ln w="9525" cap="flat" cmpd="sng" algn="ctr">
+              <a:solidFill>
+                <a:schemeClr val="tx1">
+                  <a:lumMod val="15000"/>
+                  <a:lumOff val="85000"/>
+                </a:schemeClr>
+              </a:solidFill>
+              <a:round/>
+            </a:ln>
+            <a:effectLst/>
+          </c:spPr>
+        </c:majorGridlines>
+        <c:numFmt formatCode="#\ ##0.00\ \€" sourceLinked="1"/>
+        <c:majorTickMark val="none"/>
+        <c:minorTickMark val="none"/>
+        <c:tickLblPos val="nextTo"/>
+        <c:spPr>
+          <a:noFill/>
+          <a:ln>
+            <a:noFill/>
+          </a:ln>
+          <a:effectLst/>
+        </c:spPr>
+        <c:txPr>
+          <a:bodyPr rot="-60000000" spcFirstLastPara="1" vertOverflow="ellipsis" vert="horz" wrap="square" anchor="ctr" anchorCtr="1"/>
+          <a:lstStyle/>
+          <a:p>
+            <a:pPr>
+              <a:defRPr sz="900" b="0" i="0" u="none" strike="noStrike" kern="1200" baseline="0">
+                <a:solidFill>
+                  <a:schemeClr val="tx1">
+                    <a:lumMod val="65000"/>
+                    <a:lumOff val="35000"/>
+                  </a:schemeClr>
+                </a:solidFill>
+                <a:latin typeface="+mn-lt"/>
+                <a:ea typeface="+mn-ea"/>
+                <a:cs typeface="+mn-cs"/>
+              </a:defRPr>
+            </a:pPr>
+            <a:endParaRPr lang="fr-FR"/>
+          </a:p>
+        </c:txPr>
+        <c:crossAx val="317685760"/>
+        <c:crosses val="autoZero"/>
+        <c:crossBetween val="between"/>
+      </c:valAx>
+      <c:spPr>
+        <a:noFill/>
+        <a:ln>
+          <a:noFill/>
+        </a:ln>
+        <a:effectLst/>
+      </c:spPr>
+      <c:extLst/>
+    </c:plotArea>
+    <c:legend>
+      <c:legendPos val="b"/>
+      <c:overlay val="0"/>
+      <c:spPr>
+        <a:noFill/>
+        <a:ln>
+          <a:noFill/>
+        </a:ln>
+        <a:effectLst/>
+      </c:spPr>
+      <c:txPr>
+        <a:bodyPr rot="0" spcFirstLastPara="1" vertOverflow="ellipsis" vert="horz" wrap="square" anchor="ctr" anchorCtr="1"/>
+        <a:lstStyle/>
+        <a:p>
+          <a:pPr>
+            <a:defRPr sz="900" b="0" i="0" u="none" strike="noStrike" kern="1200" baseline="0">
+              <a:solidFill>
+                <a:schemeClr val="tx1">
+                  <a:lumMod val="65000"/>
+                  <a:lumOff val="35000"/>
+                </a:schemeClr>
+              </a:solidFill>
+              <a:latin typeface="+mn-lt"/>
+              <a:ea typeface="+mn-ea"/>
+              <a:cs typeface="+mn-cs"/>
+            </a:defRPr>
+          </a:pPr>
+          <a:endParaRPr lang="fr-FR"/>
+        </a:p>
+      </c:txPr>
+    </c:legend>
+    <c:plotVisOnly val="1"/>
+    <c:dispBlanksAs val="gap"/>
+    <c:showDLblsOverMax val="0"/>
+  </c:chart>
+  <c:spPr>
+    <a:solidFill>
+      <a:schemeClr val="bg1"/>
+    </a:solidFill>
+    <a:ln w="9525" cap="flat" cmpd="sng" algn="ctr">
+      <a:solidFill>
+        <a:schemeClr val="tx1">
+          <a:lumMod val="15000"/>
+          <a:lumOff val="85000"/>
+        </a:schemeClr>
+      </a:solidFill>
+      <a:round/>
+    </a:ln>
+    <a:effectLst/>
+  </c:spPr>
+  <c:txPr>
+    <a:bodyPr/>
+    <a:lstStyle/>
+    <a:p>
+      <a:pPr>
+        <a:defRPr/>
+      </a:pPr>
+      <a:endParaRPr lang="fr-FR"/>
+    </a:p>
+  </c:txPr>
+  <c:externalData r:id="rId3">
+    <c:autoUpdate val="0"/>
+  </c:externalData>
+</c:chartSpace>
+</file>
+
+<file path=word/charts/colors1.xml><?xml version="1.0" encoding="utf-8"?>
+<cs:colorStyle xmlns:cs="http://schemas.microsoft.com/office/drawing/2012/chartStyle" xmlns:a="http://schemas.openxmlformats.org/drawingml/2006/main" meth="cycle" id="10">
+  <a:schemeClr val="accent1"/>
+  <a:schemeClr val="accent2"/>
+  <a:schemeClr val="accent3"/>
+  <a:schemeClr val="accent4"/>
+  <a:schemeClr val="accent5"/>
+  <a:schemeClr val="accent6"/>
+  <cs:variation/>
+  <cs:variation>
+    <a:lumMod val="60000"/>
+  </cs:variation>
+  <cs:variation>
+    <a:lumMod val="80000"/>
+    <a:lumOff val="20000"/>
+  </cs:variation>
+  <cs:variation>
+    <a:lumMod val="80000"/>
+  </cs:variation>
+  <cs:variation>
+    <a:lumMod val="60000"/>
+    <a:lumOff val="40000"/>
+  </cs:variation>
+  <cs:variation>
+    <a:lumMod val="50000"/>
+  </cs:variation>
+  <cs:variation>
+    <a:lumMod val="70000"/>
+    <a:lumOff val="30000"/>
+  </cs:variation>
+  <cs:variation>
+    <a:lumMod val="70000"/>
+  </cs:variation>
+  <cs:variation>
+    <a:lumMod val="50000"/>
+    <a:lumOff val="50000"/>
+  </cs:variation>
+</cs:colorStyle>
+</file>
+
+<file path=word/charts/style1.xml><?xml version="1.0" encoding="utf-8"?>
+<cs:chartStyle xmlns:cs="http://schemas.microsoft.com/office/drawing/2012/chartStyle" xmlns:a="http://schemas.openxmlformats.org/drawingml/2006/main" id="201">
+  <cs:axisTitle>
+    <cs:lnRef idx="0"/>
+    <cs:fillRef idx="0"/>
+    <cs:effectRef idx="0"/>
+    <cs:fontRef idx="minor">
+      <a:schemeClr val="tx1">
+        <a:lumMod val="65000"/>
+        <a:lumOff val="35000"/>
+      </a:schemeClr>
+    </cs:fontRef>
+    <cs:defRPr sz="1000" kern="1200"/>
+  </cs:axisTitle>
+  <cs:categoryAxis>
+    <cs:lnRef idx="0"/>
+    <cs:fillRef idx="0"/>
+    <cs:effectRef idx="0"/>
+    <cs:fontRef idx="minor">
+      <a:schemeClr val="tx1">
+        <a:lumMod val="65000"/>
+        <a:lumOff val="35000"/>
+      </a:schemeClr>
+    </cs:fontRef>
+    <cs:spPr>
+      <a:ln w="9525" cap="flat" cmpd="sng" algn="ctr">
+        <a:solidFill>
+          <a:schemeClr val="tx1">
+            <a:lumMod val="15000"/>
+            <a:lumOff val="85000"/>
+          </a:schemeClr>
+        </a:solidFill>
+        <a:round/>
+      </a:ln>
+    </cs:spPr>
+    <cs:defRPr sz="900" kern="1200"/>
+  </cs:categoryAxis>
+  <cs:chartArea mods="allowNoFillOverride allowNoLineOverride">
+    <cs:lnRef idx="0"/>
+    <cs:fillRef idx="0"/>
+    <cs:effectRef idx="0"/>
+    <cs:fontRef idx="minor">
+      <a:schemeClr val="tx1"/>
+    </cs:fontRef>
+    <cs:spPr>
+      <a:solidFill>
+        <a:schemeClr val="bg1"/>
+      </a:solidFill>
+      <a:ln w="9525" cap="flat" cmpd="sng" algn="ctr">
+        <a:solidFill>
+          <a:schemeClr val="tx1">
+            <a:lumMod val="15000"/>
+            <a:lumOff val="85000"/>
+          </a:schemeClr>
+        </a:solidFill>
+        <a:round/>
+      </a:ln>
+    </cs:spPr>
+    <cs:defRPr sz="1000" kern="1200"/>
+  </cs:chartArea>
+  <cs:dataLabel>
+    <cs:lnRef idx="0"/>
+    <cs:fillRef idx="0"/>
+    <cs:effectRef idx="0"/>
+    <cs:fontRef idx="minor">
+      <a:schemeClr val="tx1">
+        <a:lumMod val="75000"/>
+        <a:lumOff val="25000"/>
+      </a:schemeClr>
+    </cs:fontRef>
+    <cs:defRPr sz="900" kern="1200"/>
+  </cs:dataLabel>
+  <cs:dataLabelCallout>
+    <cs:lnRef idx="0"/>
+    <cs:fillRef idx="0"/>
+    <cs:effectRef idx="0"/>
+    <cs:fontRef idx="minor">
+      <a:schemeClr val="dk1">
+        <a:lumMod val="65000"/>
+        <a:lumOff val="35000"/>
+      </a:schemeClr>
+    </cs:fontRef>
+    <cs:spPr>
+      <a:solidFill>
+        <a:schemeClr val="lt1"/>
+      </a:solidFill>
+      <a:ln>
+        <a:solidFill>
+          <a:schemeClr val="dk1">
+            <a:lumMod val="25000"/>
+            <a:lumOff val="75000"/>
+          </a:schemeClr>
+        </a:solidFill>
+      </a:ln>
+    </cs:spPr>
+    <cs:defRPr sz="900" kern="1200"/>
+  </cs:dataLabelCallout>
+  <cs:dataPoint>
+    <cs:lnRef idx="0"/>
+    <cs:fillRef idx="1">
+      <cs:styleClr val="auto"/>
+    </cs:fillRef>
+    <cs:effectRef idx="0"/>
+    <cs:fontRef idx="minor">
+      <a:schemeClr val="tx1"/>
+    </cs:fontRef>
+  </cs:dataPoint>
+  <cs:dataPoint3D>
+    <cs:lnRef idx="0"/>
+    <cs:fillRef idx="1">
+      <cs:styleClr val="auto"/>
+    </cs:fillRef>
+    <cs:effectRef idx="0"/>
+    <cs:fontRef idx="minor">
+      <a:schemeClr val="tx1"/>
+    </cs:fontRef>
+  </cs:dataPoint3D>
+  <cs:dataPointLine>
+    <cs:lnRef idx="0">
+      <cs:styleClr val="auto"/>
+    </cs:lnRef>
+    <cs:fillRef idx="1"/>
+    <cs:effectRef idx="0"/>
+    <cs:fontRef idx="minor">
+      <a:schemeClr val="tx1"/>
+    </cs:fontRef>
+    <cs:spPr>
+      <a:ln w="28575" cap="rnd">
+        <a:solidFill>
+          <a:schemeClr val="phClr"/>
+        </a:solidFill>
+        <a:round/>
+      </a:ln>
+    </cs:spPr>
+  </cs:dataPointLine>
+  <cs:dataPointMarker>
+    <cs:lnRef idx="0">
+      <cs:styleClr val="auto"/>
+    </cs:lnRef>
+    <cs:fillRef idx="1">
+      <cs:styleClr val="auto"/>
+    </cs:fillRef>
+    <cs:effectRef idx="0"/>
+    <cs:fontRef idx="minor">
+      <a:schemeClr val="tx1"/>
+    </cs:fontRef>
+    <cs:spPr>
+      <a:ln w="9525">
+        <a:solidFill>
+          <a:schemeClr val="phClr"/>
+        </a:solidFill>
+      </a:ln>
+    </cs:spPr>
+  </cs:dataPointMarker>
+  <cs:dataPointMarkerLayout symbol="circle" size="5"/>
+  <cs:dataPointWireframe>
+    <cs:lnRef idx="0">
+      <cs:styleClr val="auto"/>
+    </cs:lnRef>
+    <cs:fillRef idx="1"/>
+    <cs:effectRef idx="0"/>
+    <cs:fontRef idx="minor">
+      <a:schemeClr val="tx1"/>
+    </cs:fontRef>
+    <cs:spPr>
+      <a:ln w="9525" cap="rnd">
+        <a:solidFill>
+          <a:schemeClr val="phClr"/>
+        </a:solidFill>
+        <a:round/>
+      </a:ln>
+    </cs:spPr>
+  </cs:dataPointWireframe>
+  <cs:dataTable>
+    <cs:lnRef idx="0"/>
+    <cs:fillRef idx="0"/>
+    <cs:effectRef idx="0"/>
+    <cs:fontRef idx="minor">
+      <a:schemeClr val="tx1">
+        <a:lumMod val="65000"/>
+        <a:lumOff val="35000"/>
+      </a:schemeClr>
+    </cs:fontRef>
+    <cs:spPr>
+      <a:noFill/>
+      <a:ln w="9525" cap="flat" cmpd="sng" algn="ctr">
+        <a:solidFill>
+          <a:schemeClr val="tx1">
+            <a:lumMod val="15000"/>
+            <a:lumOff val="85000"/>
+          </a:schemeClr>
+        </a:solidFill>
+        <a:round/>
+      </a:ln>
+    </cs:spPr>
+    <cs:defRPr sz="900" kern="1200"/>
+  </cs:dataTable>
+  <cs:downBar>
+    <cs:lnRef idx="0"/>
+    <cs:fillRef idx="0"/>
+    <cs:effectRef idx="0"/>
+    <cs:fontRef idx="minor">
+      <a:schemeClr val="dk1"/>
+    </cs:fontRef>
+    <cs:spPr>
+      <a:solidFill>
+        <a:schemeClr val="dk1">
+          <a:lumMod val="65000"/>
+          <a:lumOff val="35000"/>
+        </a:schemeClr>
+      </a:solidFill>
+      <a:ln w="9525">
+        <a:solidFill>
+          <a:schemeClr val="tx1">
+            <a:lumMod val="65000"/>
+            <a:lumOff val="35000"/>
+          </a:schemeClr>
+        </a:solidFill>
+      </a:ln>
+    </cs:spPr>
+  </cs:downBar>
+  <cs:dropLine>
+    <cs:lnRef idx="0"/>
+    <cs:fillRef idx="0"/>
+    <cs:effectRef idx="0"/>
+    <cs:fontRef idx="minor">
+      <a:schemeClr val="tx1"/>
+    </cs:fontRef>
+    <cs:spPr>
+      <a:ln w="9525" cap="flat" cmpd="sng" algn="ctr">
+        <a:solidFill>
+          <a:schemeClr val="tx1">
+            <a:lumMod val="35000"/>
+            <a:lumOff val="65000"/>
+          </a:schemeClr>
+        </a:solidFill>
+        <a:round/>
+      </a:ln>
+    </cs:spPr>
+  </cs:dropLine>
+  <cs:errorBar>
+    <cs:lnRef idx="0"/>
+    <cs:fillRef idx="0"/>
+    <cs:effectRef idx="0"/>
+    <cs:fontRef idx="minor">
+      <a:schemeClr val="tx1"/>
+    </cs:fontRef>
+    <cs:spPr>
+      <a:ln w="9525" cap="flat" cmpd="sng" algn="ctr">
+        <a:solidFill>
+          <a:schemeClr val="tx1">
+            <a:lumMod val="65000"/>
+            <a:lumOff val="35000"/>
+          </a:schemeClr>
+        </a:solidFill>
+        <a:round/>
+      </a:ln>
+    </cs:spPr>
+  </cs:errorBar>
+  <cs:floor>
+    <cs:lnRef idx="0"/>
+    <cs:fillRef idx="0"/>
+    <cs:effectRef idx="0"/>
+    <cs:fontRef idx="minor">
+      <a:schemeClr val="tx1"/>
+    </cs:fontRef>
+    <cs:spPr>
+      <a:noFill/>
+      <a:ln>
+        <a:noFill/>
+      </a:ln>
+    </cs:spPr>
+  </cs:floor>
+  <cs:gridlineMajor>
+    <cs:lnRef idx="0"/>
+    <cs:fillRef idx="0"/>
+    <cs:effectRef idx="0"/>
+    <cs:fontRef idx="minor">
+      <a:schemeClr val="tx1"/>
+    </cs:fontRef>
+    <cs:spPr>
+      <a:ln w="9525" cap="flat" cmpd="sng" algn="ctr">
+        <a:solidFill>
+          <a:schemeClr val="tx1">
+            <a:lumMod val="15000"/>
+            <a:lumOff val="85000"/>
+          </a:schemeClr>
+        </a:solidFill>
+        <a:round/>
+      </a:ln>
+    </cs:spPr>
+  </cs:gridlineMajor>
+  <cs:gridlineMinor>
+    <cs:lnRef idx="0"/>
+    <cs:fillRef idx="0"/>
+    <cs:effectRef idx="0"/>
+    <cs:fontRef idx="minor">
+      <a:schemeClr val="tx1"/>
+    </cs:fontRef>
+    <cs:spPr>
+      <a:ln w="9525" cap="flat" cmpd="sng" algn="ctr">
+        <a:solidFill>
+          <a:schemeClr val="tx1">
+            <a:lumMod val="5000"/>
+            <a:lumOff val="95000"/>
+          </a:schemeClr>
+        </a:solidFill>
+        <a:round/>
+      </a:ln>
+    </cs:spPr>
+  </cs:gridlineMinor>
+  <cs:hiLoLine>
+    <cs:lnRef idx="0"/>
+    <cs:fillRef idx="0"/>
+    <cs:effectRef idx="0"/>
+    <cs:fontRef idx="minor">
+      <a:schemeClr val="tx1"/>
+    </cs:fontRef>
+    <cs:spPr>
+      <a:ln w="9525" cap="flat" cmpd="sng" algn="ctr">
+        <a:solidFill>
+          <a:schemeClr val="tx1">
+            <a:lumMod val="75000"/>
+            <a:lumOff val="25000"/>
+          </a:schemeClr>
+        </a:solidFill>
+        <a:round/>
+      </a:ln>
+    </cs:spPr>
+  </cs:hiLoLine>
+  <cs:leaderLine>
+    <cs:lnRef idx="0"/>
+    <cs:fillRef idx="0"/>
+    <cs:effectRef idx="0"/>
+    <cs:fontRef idx="minor">
+      <a:schemeClr val="tx1"/>
+    </cs:fontRef>
+    <cs:spPr>
+      <a:ln w="9525" cap="flat" cmpd="sng" algn="ctr">
+        <a:solidFill>
+          <a:schemeClr val="tx1">
+            <a:lumMod val="35000"/>
+            <a:lumOff val="65000"/>
+          </a:schemeClr>
+        </a:solidFill>
+        <a:round/>
+      </a:ln>
+    </cs:spPr>
+  </cs:leaderLine>
+  <cs:legend>
+    <cs:lnRef idx="0"/>
+    <cs:fillRef idx="0"/>
+    <cs:effectRef idx="0"/>
+    <cs:fontRef idx="minor">
+      <a:schemeClr val="tx1">
+        <a:lumMod val="65000"/>
+        <a:lumOff val="35000"/>
+      </a:schemeClr>
+    </cs:fontRef>
+    <cs:defRPr sz="900" kern="1200"/>
+  </cs:legend>
+  <cs:plotArea mods="allowNoFillOverride allowNoLineOverride">
+    <cs:lnRef idx="0"/>
+    <cs:fillRef idx="0"/>
+    <cs:effectRef idx="0"/>
+    <cs:fontRef idx="minor">
+      <a:schemeClr val="tx1"/>
+    </cs:fontRef>
+  </cs:plotArea>
+  <cs:plotArea3D mods="allowNoFillOverride allowNoLineOverride">
+    <cs:lnRef idx="0"/>
+    <cs:fillRef idx="0"/>
+    <cs:effectRef idx="0"/>
+    <cs:fontRef idx="minor">
+      <a:schemeClr val="tx1"/>
+    </cs:fontRef>
+  </cs:plotArea3D>
+  <cs:seriesAxis>
+    <cs:lnRef idx="0"/>
+    <cs:fillRef idx="0"/>
+    <cs:effectRef idx="0"/>
+    <cs:fontRef idx="minor">
+      <a:schemeClr val="tx1">
+        <a:lumMod val="65000"/>
+        <a:lumOff val="35000"/>
+      </a:schemeClr>
+    </cs:fontRef>
+    <cs:defRPr sz="900" kern="1200"/>
+  </cs:seriesAxis>
+  <cs:seriesLine>
+    <cs:lnRef idx="0"/>
+    <cs:fillRef idx="0"/>
+    <cs:effectRef idx="0"/>
+    <cs:fontRef idx="minor">
+      <a:schemeClr val="tx1"/>
+    </cs:fontRef>
+    <cs:spPr>
+      <a:ln w="9525" cap="flat" cmpd="sng" algn="ctr">
+        <a:solidFill>
+          <a:schemeClr val="tx1">
+            <a:lumMod val="35000"/>
+            <a:lumOff val="65000"/>
+          </a:schemeClr>
+        </a:solidFill>
+        <a:round/>
+      </a:ln>
+    </cs:spPr>
+  </cs:seriesLine>
+  <cs:title>
+    <cs:lnRef idx="0"/>
+    <cs:fillRef idx="0"/>
+    <cs:effectRef idx="0"/>
+    <cs:fontRef idx="minor">
+      <a:schemeClr val="tx1">
+        <a:lumMod val="65000"/>
+        <a:lumOff val="35000"/>
+      </a:schemeClr>
+    </cs:fontRef>
+    <cs:defRPr sz="1400" b="0" kern="1200" spc="0" baseline="0"/>
+  </cs:title>
+  <cs:trendline>
+    <cs:lnRef idx="0">
+      <cs:styleClr val="auto"/>
+    </cs:lnRef>
+    <cs:fillRef idx="0"/>
+    <cs:effectRef idx="0"/>
+    <cs:fontRef idx="minor">
+      <a:schemeClr val="tx1"/>
+    </cs:fontRef>
+    <cs:spPr>
+      <a:ln w="19050" cap="rnd">
+        <a:solidFill>
+          <a:schemeClr val="phClr"/>
+        </a:solidFill>
+        <a:prstDash val="sysDot"/>
+      </a:ln>
+    </cs:spPr>
+  </cs:trendline>
+  <cs:trendlineLabel>
+    <cs:lnRef idx="0"/>
+    <cs:fillRef idx="0"/>
+    <cs:effectRef idx="0"/>
+    <cs:fontRef idx="minor">
+      <a:schemeClr val="tx1">
+        <a:lumMod val="65000"/>
+        <a:lumOff val="35000"/>
+      </a:schemeClr>
+    </cs:fontRef>
+    <cs:defRPr sz="900" kern="1200"/>
+  </cs:trendlineLabel>
+  <cs:upBar>
+    <cs:lnRef idx="0"/>
+    <cs:fillRef idx="0"/>
+    <cs:effectRef idx="0"/>
+    <cs:fontRef idx="minor">
+      <a:schemeClr val="dk1"/>
+    </cs:fontRef>
+    <cs:spPr>
+      <a:solidFill>
+        <a:schemeClr val="lt1"/>
+      </a:solidFill>
+      <a:ln w="9525">
+        <a:solidFill>
+          <a:schemeClr val="tx1">
+            <a:lumMod val="15000"/>
+            <a:lumOff val="85000"/>
+          </a:schemeClr>
+        </a:solidFill>
+      </a:ln>
+    </cs:spPr>
+  </cs:upBar>
+  <cs:valueAxis>
+    <cs:lnRef idx="0"/>
+    <cs:fillRef idx="0"/>
+    <cs:effectRef idx="0"/>
+    <cs:fontRef idx="minor">
+      <a:schemeClr val="tx1">
+        <a:lumMod val="65000"/>
+        <a:lumOff val="35000"/>
+      </a:schemeClr>
+    </cs:fontRef>
+    <cs:defRPr sz="900" kern="1200"/>
+  </cs:valueAxis>
+  <cs:wall>
+    <cs:lnRef idx="0"/>
+    <cs:fillRef idx="0"/>
+    <cs:effectRef idx="0"/>
+    <cs:fontRef idx="minor">
+      <a:schemeClr val="tx1"/>
+    </cs:fontRef>
+    <cs:spPr>
+      <a:noFill/>
+      <a:ln>
+        <a:noFill/>
+      </a:ln>
+    </cs:spPr>
+  </cs:wall>
+</cs:chartStyle>
+</file>
+
 <file path=word/theme/theme1.xml><?xml version="1.0" encoding="utf-8"?>
 <a:theme xmlns:a="http://schemas.openxmlformats.org/drawingml/2006/main" name="Thème Office">
   <a:themeElements>

</xml_diff>

<commit_message>
modification de la partie back
</commit_message>
<xml_diff>
--- a/U-Projet/Cahier_des_charges_u-project.docx
+++ b/U-Projet/Cahier_des_charges_u-project.docx
@@ -542,14 +542,7 @@
           <w:color w:val="000000"/>
           <w:u w:val="none" w:color="000000"/>
         </w:rPr>
-        <w:t>6</w:t>
-      </w:r>
-      <w:r>
-        <w:rPr>
-          <w:color w:val="000000"/>
-          <w:u w:val="none" w:color="000000"/>
-        </w:rPr>
-        <w:t xml:space="preserve">. </w:t>
+        <w:t xml:space="preserve">6. </w:t>
       </w:r>
       <w:r>
         <w:t>Prestation et modalités attendues</w:t>
@@ -1204,13 +1197,7 @@
         <w:ind w:left="345"/>
       </w:pPr>
       <w:r>
-        <w:t xml:space="preserve">L’onglet </w:t>
-      </w:r>
-      <w:r>
-        <w:t>gestion du parc</w:t>
-      </w:r>
-      <w:r>
-        <w:t> : permet d’ajouter une machine ou de la supprimée. L’ajout comprend : le type de machine, son nom, son emplacement adresse, son adresse IP et les machine qui lui sont liés. Toute ces informations sont à rentrer manuellement.</w:t>
+        <w:t>L’onglet gestion du parc : permet d’ajouter une machine ou de la supprimée. L’ajout comprend : le type de machine, son nom, son emplacement adresse, son adresse IP et les machine qui lui sont liés. Toute ces informations sont à rentrer manuellement.</w:t>
       </w:r>
     </w:p>
     <w:p>
@@ -1364,13 +1351,7 @@
         <w:ind w:left="340" w:hanging="10"/>
       </w:pPr>
       <w:r>
-        <w:t xml:space="preserve"> </w:t>
-      </w:r>
-      <w:r>
-        <w:t>Type : poste ou serveur.</w:t>
-      </w:r>
-      <w:r>
-        <w:t xml:space="preserve"> Une icône pour chaque.</w:t>
+        <w:t xml:space="preserve"> Type : poste ou serveur. Une icône pour chaque.</w:t>
       </w:r>
     </w:p>
     <w:p>
@@ -1400,25 +1381,7 @@
         <w:ind w:left="340" w:hanging="10"/>
       </w:pPr>
       <w:r>
-        <w:t xml:space="preserve">RAM : </w:t>
-      </w:r>
-      <w:r>
-        <w:t>affiche le pourcentage d</w:t>
-      </w:r>
-      <w:r>
-        <w:t>e la</w:t>
-      </w:r>
-      <w:r>
-        <w:t xml:space="preserve"> </w:t>
-      </w:r>
-      <w:r>
-        <w:t>RAM</w:t>
-      </w:r>
-      <w:r>
-        <w:t xml:space="preserve"> qui est utilisé pour le fonctionnement de la machine</w:t>
-      </w:r>
-      <w:r>
-        <w:t>.</w:t>
+        <w:t>RAM : affiche le pourcentage de la RAM qui est utilisé pour le fonctionnement de la machine.</w:t>
       </w:r>
     </w:p>
     <w:p>
@@ -1516,6 +1479,12 @@
         <w:spacing w:after="254" w:line="265" w:lineRule="auto"/>
         <w:ind w:left="340" w:hanging="10"/>
       </w:pPr>
+      <w:r>
+        <w:t>En cliquant sur le problèmes actif l’utilisateur voit la procédure à suivre pour remédier</w:t>
+      </w:r>
+      <w:r>
+        <w:t xml:space="preserve"> à celui-ci.</w:t>
+      </w:r>
     </w:p>
     <w:p>
       <w:pPr>
@@ -1523,11 +1492,13 @@
         <w:ind w:left="340" w:hanging="10"/>
       </w:pPr>
       <w:r>
-        <w:t>En cliquant sur le problèmes actif l’utilisateur voit la procédure à suivre pour remédier</w:t>
-      </w:r>
-      <w:r>
-        <w:t xml:space="preserve"> à celui-ci.</w:t>
-      </w:r>
+        <w:t xml:space="preserve">Langages utilisées : HTLM et </w:t>
+      </w:r>
+      <w:proofErr w:type="spellStart"/>
+      <w:r>
+        <w:t>Css</w:t>
+      </w:r>
+      <w:proofErr w:type="spellEnd"/>
     </w:p>
     <w:p>
       <w:pPr>
@@ -1749,7 +1720,52 @@
         <w:ind w:left="720"/>
       </w:pPr>
       <w:r>
-        <w:t>Les administrateurs de l’applications pourront modifier l’application et la mettre à jours.</w:t>
+        <w:t xml:space="preserve">Les administrateurs de l’applications pourront modifier </w:t>
+      </w:r>
+      <w:r>
+        <w:t>la base donnée</w:t>
+      </w:r>
+      <w:r>
+        <w:t xml:space="preserve"> et la mettre à jours.</w:t>
+      </w:r>
+    </w:p>
+    <w:p>
+      <w:pPr>
+        <w:spacing w:after="145" w:line="265" w:lineRule="auto"/>
+        <w:ind w:left="720"/>
+      </w:pPr>
+    </w:p>
+    <w:p>
+      <w:pPr>
+        <w:spacing w:after="145" w:line="265" w:lineRule="auto"/>
+        <w:ind w:left="720"/>
+      </w:pPr>
+      <w:r>
+        <w:t>La solution technique se découpe en deux programmes :</w:t>
+      </w:r>
+    </w:p>
+    <w:p>
+      <w:pPr>
+        <w:spacing w:after="145" w:line="265" w:lineRule="auto"/>
+        <w:ind w:left="720"/>
+      </w:pPr>
+    </w:p>
+    <w:p>
+      <w:pPr>
+        <w:spacing w:after="145" w:line="265" w:lineRule="auto"/>
+        <w:ind w:left="720"/>
+      </w:pPr>
+      <w:r>
+        <w:t>Un programme sur le serveur principal situé à Clermont-Ferrand, se chargera des pinguer les différent serveur et poste sur les différents sites et de traiter les données en indiquant si il y a un problème ou non.</w:t>
+      </w:r>
+    </w:p>
+    <w:p>
+      <w:pPr>
+        <w:spacing w:after="145" w:line="265" w:lineRule="auto"/>
+        <w:ind w:left="720"/>
+      </w:pPr>
+      <w:r>
+        <w:t>La deuxième partie du programme se trouvera sur les serveurs des différentes boutiques. Ils enverront à la réception du ping toutes les données pour remplir le tableau. L’algorithme analysera la machine sur laquelle elle est installée.</w:t>
       </w:r>
     </w:p>
     <w:p>
@@ -2232,31 +2248,7 @@
         <w:rPr>
           <w:sz w:val="24"/>
         </w:rPr>
-        <w:t xml:space="preserve">La </w:t>
-      </w:r>
-      <w:r>
-        <w:rPr>
-          <w:sz w:val="24"/>
-        </w:rPr>
-        <w:t xml:space="preserve">Formation </w:t>
-      </w:r>
-      <w:r>
-        <w:rPr>
-          <w:sz w:val="24"/>
-        </w:rPr>
-        <w:t xml:space="preserve">du technicien à </w:t>
-      </w:r>
-      <w:r>
-        <w:rPr>
-          <w:sz w:val="24"/>
-        </w:rPr>
-        <w:t>l’utilisation du back-office</w:t>
-      </w:r>
-      <w:r>
-        <w:rPr>
-          <w:sz w:val="24"/>
-        </w:rPr>
-        <w:t xml:space="preserve"> et de l’application se fera par visio-conférence. Durant la dernière semaine de formation, le formateur se déplacera dans les locaux de </w:t>
+        <w:t xml:space="preserve">La Formation du technicien à l’utilisation du back-office et de l’application se fera par visio-conférence. Durant la dernière semaine de formation, le formateur se déplacera dans les locaux de </w:t>
       </w:r>
       <w:proofErr w:type="spellStart"/>
       <w:r>
@@ -2282,61 +2274,19 @@
         <w:rPr>
           <w:sz w:val="24"/>
         </w:rPr>
-        <w:t>L’</w:t>
+        <w:t xml:space="preserve">L’ajout de services : l’application web, ne sera déployée qu’au plan National (France), elle devra après un an être déployable pour </w:t>
       </w:r>
       <w:r>
         <w:rPr>
           <w:sz w:val="24"/>
         </w:rPr>
-        <w:t>ajout de services</w:t>
+        <w:t>les sites</w:t>
       </w:r>
       <w:r>
         <w:rPr>
           <w:sz w:val="24"/>
         </w:rPr>
-        <w:t> : l’application web</w:t>
-      </w:r>
-      <w:r>
-        <w:rPr>
-          <w:sz w:val="24"/>
-        </w:rPr>
-        <w:t>,</w:t>
-      </w:r>
-      <w:r>
-        <w:rPr>
-          <w:sz w:val="24"/>
-        </w:rPr>
-        <w:t xml:space="preserve"> ne sera déployée qu’au plan National (France), elle devra après un an être déployable pour </w:t>
-      </w:r>
-      <w:r>
-        <w:rPr>
-          <w:sz w:val="24"/>
-        </w:rPr>
-        <w:t>les sites</w:t>
-      </w:r>
-      <w:r>
-        <w:rPr>
-          <w:sz w:val="24"/>
-        </w:rPr>
-        <w:t xml:space="preserve"> à l’international de ce l’application doit être</w:t>
-      </w:r>
-      <w:r>
-        <w:rPr>
-          <w:sz w:val="24"/>
-        </w:rPr>
-        <w:t xml:space="preserve"> multi-langues</w:t>
-      </w:r>
-      <w:r>
-        <w:rPr>
-          <w:sz w:val="24"/>
-        </w:rPr>
-        <w:t xml:space="preserve"> dès la première mise en production</w:t>
-      </w:r>
-      <w:r>
-        <w:rPr>
-          <w:sz w:val="24"/>
-        </w:rPr>
-        <w:t>.</w:t>
+        <w:t xml:space="preserve"> à l’international de ce l’application doit être multi-langues dès la première mise en production.</w:t>
       </w:r>
       <w:r>
         <w:br w:type="page"/>
@@ -2702,25 +2652,7 @@
         <w:t xml:space="preserve"> si le client le souhaite</w:t>
       </w:r>
       <w:r>
-        <w:t xml:space="preserve">. </w:t>
-      </w:r>
-      <w:r>
-        <w:t xml:space="preserve">Il </w:t>
-      </w:r>
-      <w:r>
-        <w:t>s’agira</w:t>
-      </w:r>
-      <w:r>
-        <w:t xml:space="preserve"> d’une version de recette, aucune données s</w:t>
-      </w:r>
-      <w:r>
-        <w:t>e</w:t>
-      </w:r>
-      <w:r>
-        <w:t xml:space="preserve">nsibles </w:t>
-      </w:r>
-      <w:r>
-        <w:t>ne devra être enregistrée tant que le test de sécurité n’aura pas été validé.</w:t>
+        <w:t>. Il s’agira d’une version de recette, aucune données sensibles ne devra être enregistrée tant que le test de sécurité n’aura pas été validé.</w:t>
       </w:r>
     </w:p>
     <w:p>

</xml_diff>